<commit_message>
Updating timeline and cv files
</commit_message>
<xml_diff>
--- a/assets/download/nathan_lawrence_cv.docx
+++ b/assets/download/nathan_lawrence_cv.docx
@@ -8,7 +8,6 @@
       </w:pPr>
       <w:r>
         <w:rPr>
-          <w:rStyle w:val="None A"/>
           <w:rtl w:val="0"/>
           <w:lang w:val="en-US"/>
         </w:rPr>
@@ -28,7 +27,7 @@
           <w:rtl w:val="0"/>
           <w:lang w:val="en-US"/>
         </w:rPr>
-        <w:t>Technical Animator</w:t>
+        <w:t>Principal Technical Animator</w:t>
       </w:r>
     </w:p>
     <w:p>
@@ -73,7 +72,16 @@
           <w:rtl w:val="0"/>
           <w:lang w:val="en-US"/>
         </w:rPr>
-        <w:t xml:space="preserve"> | </w:t>
+        <w:t xml:space="preserve"> </w:t>
+      </w:r>
+      <w:r>
+        <w:rPr>
+          <w:rStyle w:val="None"/>
+          <w:rFonts w:cs="Arial Unicode MS" w:eastAsia="Arial Unicode MS"/>
+          <w:rtl w:val="0"/>
+          <w:lang w:val="en-US"/>
+        </w:rPr>
+        <w:t xml:space="preserve">| </w:t>
       </w:r>
       <w:r>
         <w:rPr>
@@ -106,6 +114,14 @@
         <w:rPr/>
         <w:fldChar w:fldCharType="end" w:fldLock="0"/>
       </w:r>
+      <w:r>
+        <w:rPr>
+          <w:rFonts w:cs="Arial Unicode MS" w:eastAsia="Arial Unicode MS"/>
+          <w:rtl w:val="0"/>
+          <w:lang w:val="en-US"/>
+        </w:rPr>
+        <w:t xml:space="preserve"> </w:t>
+      </w:r>
     </w:p>
     <w:p>
       <w:pPr>
@@ -118,8 +134,9 @@
       </w:pPr>
       <w:r>
         <w:rPr>
-          <w:rStyle w:val="None A"/>
-          <w:rtl w:val="0"/>
+          <w:rStyle w:val="None"/>
+          <w:rtl w:val="0"/>
+          <w:lang w:val="en-US"/>
         </w:rPr>
         <w:t>Personal Profile</w:t>
       </w:r>
@@ -130,8 +147,9 @@
       </w:pPr>
       <w:r>
         <w:rPr>
-          <w:rStyle w:val="None A"/>
-          <w:rtl w:val="0"/>
+          <w:rStyle w:val="None"/>
+          <w:rtl w:val="0"/>
+          <w:lang w:val="en-US"/>
         </w:rPr>
         <w:t>A combination of creative and technically minded with a solid understanding and knowledge of animation pipelines. Driven by a passion for CGI and problem solving alongside an eagerness to always learn and improve skills. Recognised by others for my enthusiasm and willingness to always help with any task or problem.</w:t>
       </w:r>
@@ -142,8 +160,9 @@
       </w:pPr>
       <w:r>
         <w:rPr>
-          <w:rStyle w:val="None A"/>
-          <w:rtl w:val="0"/>
+          <w:rStyle w:val="None"/>
+          <w:rtl w:val="0"/>
+          <w:lang w:val="en-US"/>
         </w:rPr>
         <w:t>Work History</w:t>
       </w:r>
@@ -154,22 +173,25 @@
       </w:pPr>
       <w:r>
         <w:rPr>
-          <w:rStyle w:val="None A"/>
-          <w:rtl w:val="0"/>
+          <w:rStyle w:val="None"/>
+          <w:rtl w:val="0"/>
+          <w:lang w:val="en-US"/>
         </w:rPr>
         <w:t xml:space="preserve">Frontier Developments | Principal Technical Animator </w:t>
       </w:r>
       <w:r>
         <w:rPr>
-          <w:rStyle w:val="None A"/>
-          <w:rtl w:val="0"/>
+          <w:rStyle w:val="None"/>
+          <w:rtl w:val="0"/>
+          <w:lang w:val="en-US"/>
         </w:rPr>
         <w:t xml:space="preserve">— </w:t>
       </w:r>
       <w:r>
         <w:rPr>
-          <w:rStyle w:val="None A"/>
-          <w:rtl w:val="0"/>
+          <w:rStyle w:val="None"/>
+          <w:rtl w:val="0"/>
+          <w:lang w:val="en-US"/>
         </w:rPr>
         <w:t>April 2021 - Present</w:t>
       </w:r>
@@ -181,11 +203,19 @@
       </w:pPr>
       <w:r>
         <w:rPr>
-          <w:rStyle w:val="None A"/>
+          <w:rStyle w:val="None"/>
           <w:rtl w:val="0"/>
           <w:lang w:val="en-US"/>
         </w:rPr>
         <w:t>F1 Manager</w:t>
+      </w:r>
+      <w:r>
+        <w:rPr>
+          <w:rStyle w:val="None"/>
+          <w:rtl w:val="0"/>
+          <w:lang w:val="en-US"/>
+        </w:rPr>
+        <w:t xml:space="preserve"> | Warhammer Age of Sigmar - Realms of Ruin</w:t>
       </w:r>
     </w:p>
     <w:p>
@@ -208,7 +238,7 @@
       </w:pPr>
       <w:r>
         <w:rPr>
-          <w:rStyle w:val="None A"/>
+          <w:rStyle w:val="None"/>
           <w:sz w:val="16"/>
           <w:szCs w:val="16"/>
           <w:rtl w:val="0"/>
@@ -237,7 +267,7 @@
       </w:pPr>
       <w:r>
         <w:rPr>
-          <w:rStyle w:val="None A"/>
+          <w:rStyle w:val="None"/>
           <w:sz w:val="16"/>
           <w:szCs w:val="16"/>
           <w:rtl w:val="0"/>
@@ -258,22 +288,25 @@
       </w:pPr>
       <w:r>
         <w:rPr>
-          <w:rStyle w:val="None A"/>
-          <w:rtl w:val="0"/>
+          <w:rStyle w:val="None"/>
+          <w:rtl w:val="0"/>
+          <w:lang w:val="en-US"/>
         </w:rPr>
         <w:t xml:space="preserve">Rocksteady - Senior Technical Animator </w:t>
       </w:r>
       <w:r>
         <w:rPr>
-          <w:rStyle w:val="None A"/>
-          <w:rtl w:val="0"/>
+          <w:rStyle w:val="None"/>
+          <w:rtl w:val="0"/>
+          <w:lang w:val="en-US"/>
         </w:rPr>
         <w:t xml:space="preserve">— </w:t>
       </w:r>
       <w:r>
         <w:rPr>
-          <w:rStyle w:val="None A"/>
-          <w:rtl w:val="0"/>
+          <w:rStyle w:val="None"/>
+          <w:rtl w:val="0"/>
+          <w:lang w:val="en-US"/>
         </w:rPr>
         <w:t>July 2019 - March 2021</w:t>
       </w:r>
@@ -285,7 +318,7 @@
       </w:pPr>
       <w:r>
         <w:rPr>
-          <w:rStyle w:val="None A"/>
+          <w:rStyle w:val="None"/>
           <w:rtl w:val="0"/>
           <w:lang w:val="en-US"/>
         </w:rPr>
@@ -312,7 +345,7 @@
       </w:pPr>
       <w:r>
         <w:rPr>
-          <w:rStyle w:val="None A"/>
+          <w:rStyle w:val="None"/>
           <w:sz w:val="16"/>
           <w:szCs w:val="16"/>
           <w:rtl w:val="0"/>
@@ -341,7 +374,7 @@
       </w:pPr>
       <w:r>
         <w:rPr>
-          <w:rStyle w:val="None A"/>
+          <w:rStyle w:val="None"/>
           <w:sz w:val="16"/>
           <w:szCs w:val="16"/>
           <w:rtl w:val="0"/>
@@ -399,7 +432,7 @@
       </w:pPr>
       <w:r>
         <w:rPr>
-          <w:rStyle w:val="None A"/>
+          <w:rStyle w:val="None"/>
           <w:sz w:val="16"/>
           <w:szCs w:val="16"/>
           <w:rtl w:val="0"/>
@@ -428,7 +461,7 @@
       </w:pPr>
       <w:r>
         <w:rPr>
-          <w:rStyle w:val="None A"/>
+          <w:rStyle w:val="None"/>
           <w:sz w:val="16"/>
           <w:szCs w:val="16"/>
           <w:rtl w:val="0"/>
@@ -457,7 +490,7 @@
       </w:pPr>
       <w:r>
         <w:rPr>
-          <w:rStyle w:val="None A"/>
+          <w:rStyle w:val="None"/>
           <w:sz w:val="16"/>
           <w:szCs w:val="16"/>
           <w:rtl w:val="0"/>
@@ -486,7 +519,7 @@
       </w:pPr>
       <w:r>
         <w:rPr>
-          <w:rStyle w:val="None A"/>
+          <w:rStyle w:val="None"/>
           <w:sz w:val="16"/>
           <w:szCs w:val="16"/>
           <w:rtl w:val="0"/>
@@ -507,22 +540,25 @@
       </w:pPr>
       <w:r>
         <w:rPr>
-          <w:rStyle w:val="None A"/>
-          <w:rtl w:val="0"/>
+          <w:rStyle w:val="None"/>
+          <w:rtl w:val="0"/>
+          <w:lang w:val="en-US"/>
         </w:rPr>
         <w:t xml:space="preserve">MPC - Animation Discipline Developer </w:t>
       </w:r>
       <w:r>
         <w:rPr>
-          <w:rStyle w:val="None A"/>
-          <w:rtl w:val="0"/>
+          <w:rStyle w:val="None"/>
+          <w:rtl w:val="0"/>
+          <w:lang w:val="en-US"/>
         </w:rPr>
         <w:t xml:space="preserve">— </w:t>
       </w:r>
       <w:r>
         <w:rPr>
-          <w:rStyle w:val="None A"/>
-          <w:rtl w:val="0"/>
+          <w:rStyle w:val="None"/>
+          <w:rtl w:val="0"/>
+          <w:lang w:val="en-US"/>
         </w:rPr>
         <w:t>February 2018 - June 2019</w:t>
       </w:r>
@@ -534,7 +570,7 @@
       </w:pPr>
       <w:r>
         <w:rPr>
-          <w:rStyle w:val="None A"/>
+          <w:rStyle w:val="None"/>
           <w:rtl w:val="0"/>
           <w:lang w:val="en-US"/>
         </w:rPr>
@@ -561,7 +597,7 @@
       </w:pPr>
       <w:r>
         <w:rPr>
-          <w:rStyle w:val="None A"/>
+          <w:rStyle w:val="None"/>
           <w:sz w:val="16"/>
           <w:szCs w:val="16"/>
           <w:rtl w:val="0"/>
@@ -590,7 +626,7 @@
       </w:pPr>
       <w:r>
         <w:rPr>
-          <w:rStyle w:val="None A"/>
+          <w:rStyle w:val="None"/>
           <w:sz w:val="16"/>
           <w:szCs w:val="16"/>
           <w:rtl w:val="0"/>
@@ -619,7 +655,7 @@
       </w:pPr>
       <w:r>
         <w:rPr>
-          <w:rStyle w:val="None A"/>
+          <w:rStyle w:val="None"/>
           <w:sz w:val="16"/>
           <w:szCs w:val="16"/>
           <w:rtl w:val="0"/>
@@ -648,7 +684,7 @@
       </w:pPr>
       <w:r>
         <w:rPr>
-          <w:rStyle w:val="None A"/>
+          <w:rStyle w:val="None"/>
           <w:sz w:val="16"/>
           <w:szCs w:val="16"/>
           <w:rtl w:val="0"/>
@@ -677,7 +713,7 @@
       </w:pPr>
       <w:r>
         <w:rPr>
-          <w:rStyle w:val="None A"/>
+          <w:rStyle w:val="None"/>
           <w:sz w:val="16"/>
           <w:szCs w:val="16"/>
           <w:rtl w:val="0"/>
@@ -706,7 +742,7 @@
       </w:pPr>
       <w:r>
         <w:rPr>
-          <w:rStyle w:val="None A"/>
+          <w:rStyle w:val="None"/>
           <w:sz w:val="16"/>
           <w:szCs w:val="16"/>
           <w:rtl w:val="0"/>
@@ -735,7 +771,7 @@
       </w:pPr>
       <w:r>
         <w:rPr>
-          <w:rStyle w:val="None A"/>
+          <w:rStyle w:val="None"/>
           <w:sz w:val="16"/>
           <w:szCs w:val="16"/>
           <w:rtl w:val="0"/>
@@ -756,22 +792,25 @@
       </w:pPr>
       <w:r>
         <w:rPr>
-          <w:rStyle w:val="None A"/>
-          <w:rtl w:val="0"/>
+          <w:rStyle w:val="None"/>
+          <w:rtl w:val="0"/>
+          <w:lang w:val="en-US"/>
         </w:rPr>
         <w:t xml:space="preserve">Mikros Animation - Technical Animator </w:t>
       </w:r>
       <w:r>
         <w:rPr>
-          <w:rStyle w:val="None A"/>
-          <w:rtl w:val="0"/>
+          <w:rStyle w:val="None"/>
+          <w:rtl w:val="0"/>
+          <w:lang w:val="en-US"/>
         </w:rPr>
         <w:t xml:space="preserve">— </w:t>
       </w:r>
       <w:r>
         <w:rPr>
-          <w:rStyle w:val="None A"/>
-          <w:rtl w:val="0"/>
+          <w:rStyle w:val="None"/>
+          <w:rtl w:val="0"/>
+          <w:lang w:val="en-US"/>
         </w:rPr>
         <w:t>September 2017 - January 2018</w:t>
       </w:r>
@@ -781,7 +820,6 @@
         <w:pStyle w:val="Caption A"/>
         <w:spacing w:after="0"/>
         <w:rPr>
-          <w:rStyle w:val="None"/>
           <w:lang w:val="pt-PT"/>
         </w:rPr>
       </w:pPr>
@@ -814,7 +852,7 @@
       </w:pPr>
       <w:r>
         <w:rPr>
-          <w:rStyle w:val="None A"/>
+          <w:rStyle w:val="None"/>
           <w:sz w:val="16"/>
           <w:szCs w:val="16"/>
           <w:rtl w:val="0"/>
@@ -843,7 +881,7 @@
       </w:pPr>
       <w:r>
         <w:rPr>
-          <w:rStyle w:val="None A"/>
+          <w:rStyle w:val="None"/>
           <w:sz w:val="16"/>
           <w:szCs w:val="16"/>
           <w:rtl w:val="0"/>
@@ -872,7 +910,7 @@
       </w:pPr>
       <w:r>
         <w:rPr>
-          <w:rStyle w:val="None A"/>
+          <w:rStyle w:val="None"/>
           <w:sz w:val="16"/>
           <w:szCs w:val="16"/>
           <w:rtl w:val="0"/>
@@ -893,22 +931,25 @@
       </w:pPr>
       <w:r>
         <w:rPr>
-          <w:rStyle w:val="None A"/>
-          <w:rtl w:val="0"/>
+          <w:rStyle w:val="None"/>
+          <w:rtl w:val="0"/>
+          <w:lang w:val="en-US"/>
         </w:rPr>
         <w:t xml:space="preserve">Creative Assembly - Technical Animator </w:t>
       </w:r>
       <w:r>
         <w:rPr>
-          <w:rStyle w:val="None A"/>
-          <w:rtl w:val="0"/>
+          <w:rStyle w:val="None"/>
+          <w:rtl w:val="0"/>
+          <w:lang w:val="en-US"/>
         </w:rPr>
         <w:t xml:space="preserve">— </w:t>
       </w:r>
       <w:r>
         <w:rPr>
-          <w:rStyle w:val="None A"/>
-          <w:rtl w:val="0"/>
+          <w:rStyle w:val="None"/>
+          <w:rtl w:val="0"/>
+          <w:lang w:val="en-US"/>
         </w:rPr>
         <w:t>August 2015 - October 2017</w:t>
       </w:r>
@@ -920,7 +961,7 @@
       </w:pPr>
       <w:r>
         <w:rPr>
-          <w:rStyle w:val="None A"/>
+          <w:rStyle w:val="None"/>
           <w:rtl w:val="0"/>
           <w:lang w:val="en-US"/>
         </w:rPr>
@@ -947,7 +988,7 @@
       </w:pPr>
       <w:r>
         <w:rPr>
-          <w:rStyle w:val="None A"/>
+          <w:rStyle w:val="None"/>
           <w:sz w:val="16"/>
           <w:szCs w:val="16"/>
           <w:rtl w:val="0"/>
@@ -976,7 +1017,7 @@
       </w:pPr>
       <w:r>
         <w:rPr>
-          <w:rStyle w:val="None A"/>
+          <w:rStyle w:val="None"/>
           <w:sz w:val="16"/>
           <w:szCs w:val="16"/>
           <w:rtl w:val="0"/>
@@ -1005,7 +1046,7 @@
       </w:pPr>
       <w:r>
         <w:rPr>
-          <w:rStyle w:val="None A"/>
+          <w:rStyle w:val="None"/>
           <w:sz w:val="16"/>
           <w:szCs w:val="16"/>
           <w:rtl w:val="0"/>
@@ -1034,7 +1075,7 @@
       </w:pPr>
       <w:r>
         <w:rPr>
-          <w:rStyle w:val="None A"/>
+          <w:rStyle w:val="None"/>
           <w:sz w:val="16"/>
           <w:szCs w:val="16"/>
           <w:rtl w:val="0"/>
@@ -1063,7 +1104,7 @@
       </w:pPr>
       <w:r>
         <w:rPr>
-          <w:rStyle w:val="None A"/>
+          <w:rStyle w:val="None"/>
           <w:sz w:val="16"/>
           <w:szCs w:val="16"/>
           <w:rtl w:val="0"/>
@@ -1092,7 +1133,7 @@
       </w:pPr>
       <w:r>
         <w:rPr>
-          <w:rStyle w:val="None A"/>
+          <w:rStyle w:val="None"/>
           <w:sz w:val="16"/>
           <w:szCs w:val="16"/>
           <w:rtl w:val="0"/>
@@ -1121,7 +1162,7 @@
       </w:pPr>
       <w:r>
         <w:rPr>
-          <w:rStyle w:val="None A"/>
+          <w:rStyle w:val="None"/>
           <w:sz w:val="16"/>
           <w:szCs w:val="16"/>
           <w:rtl w:val="0"/>
@@ -1150,7 +1191,7 @@
       </w:pPr>
       <w:r>
         <w:rPr>
-          <w:rStyle w:val="None A"/>
+          <w:rStyle w:val="None"/>
           <w:sz w:val="16"/>
           <w:szCs w:val="16"/>
           <w:rtl w:val="0"/>
@@ -1171,8 +1212,9 @@
       </w:pPr>
       <w:r>
         <w:rPr>
-          <w:rStyle w:val="None A"/>
-          <w:rtl w:val="0"/>
+          <w:rStyle w:val="None"/>
+          <w:rtl w:val="0"/>
+          <w:lang w:val="en-US"/>
         </w:rPr>
         <w:t>Education</w:t>
       </w:r>
@@ -1183,22 +1225,25 @@
       </w:pPr>
       <w:r>
         <w:rPr>
-          <w:rStyle w:val="None A"/>
-          <w:rtl w:val="0"/>
-        </w:rPr>
-        <w:t xml:space="preserve">Teeside University </w:t>
-      </w:r>
-      <w:r>
-        <w:rPr>
-          <w:rStyle w:val="None A"/>
-          <w:rtl w:val="0"/>
-        </w:rPr>
-        <w:t xml:space="preserve">— </w:t>
-      </w:r>
-      <w:r>
-        <w:rPr>
-          <w:rStyle w:val="None A"/>
-          <w:rtl w:val="0"/>
+          <w:rStyle w:val="None"/>
+          <w:rtl w:val="0"/>
+          <w:lang w:val="en-US"/>
+        </w:rPr>
+        <w:t>Teeside University</w:t>
+      </w:r>
+      <w:r>
+        <w:rPr>
+          <w:rStyle w:val="None"/>
+          <w:rtl w:val="0"/>
+          <w:lang w:val="en-US"/>
+        </w:rPr>
+        <w:t xml:space="preserve"> — </w:t>
+      </w:r>
+      <w:r>
+        <w:rPr>
+          <w:rStyle w:val="None"/>
+          <w:rtl w:val="0"/>
+          <w:lang w:val="en-US"/>
         </w:rPr>
         <w:t>BA(Hons) Computer Animation 1:1 2014</w:t>
       </w:r>
@@ -1219,8 +1264,9 @@
       </w:pPr>
       <w:r>
         <w:rPr>
-          <w:rStyle w:val="None A"/>
-          <w:rtl w:val="0"/>
+          <w:rStyle w:val="None"/>
+          <w:rtl w:val="0"/>
+          <w:lang w:val="en-US"/>
         </w:rPr>
         <w:t>Software &amp; Code</w:t>
       </w:r>
@@ -1231,8 +1277,9 @@
       </w:pPr>
       <w:r>
         <w:rPr>
-          <w:rStyle w:val="None A"/>
-          <w:rtl w:val="0"/>
+          <w:rStyle w:val="None"/>
+          <w:rtl w:val="0"/>
+          <w:lang w:val="en-US"/>
         </w:rPr>
         <w:t>Proficient in Maya, MotionBuilder, Python and Qt, as well as having experience building SQL databases, developing and compiling plugins for Maya and MotionBuilder, working with the FBX SDK and utilising various version control systems (Git, Perforce, SVN).</w:t>
       </w:r>
@@ -1243,8 +1290,9 @@
       </w:pPr>
       <w:r>
         <w:rPr>
-          <w:rStyle w:val="None A"/>
-          <w:rtl w:val="0"/>
+          <w:rStyle w:val="None"/>
+          <w:rtl w:val="0"/>
+          <w:lang w:val="en-US"/>
         </w:rPr>
         <w:t>Skills</w:t>
       </w:r>
@@ -1256,18 +1304,14 @@
           <w:ilvl w:val="0"/>
           <w:numId w:val="3"/>
         </w:numPr>
-        <w:bidi w:val="0"/>
-        <w:spacing w:after="0"/>
-        <w:ind w:right="0"/>
-        <w:jc w:val="left"/>
-        <w:rPr>
-          <w:rtl w:val="0"/>
-          <w:lang w:val="en-US"/>
-        </w:rPr>
-      </w:pPr>
-      <w:r>
-        <w:rPr>
-          <w:rStyle w:val="None A"/>
+        <w:spacing w:after="0"/>
+        <w:rPr>
+          <w:lang w:val="en-US"/>
+        </w:rPr>
+      </w:pPr>
+      <w:r>
+        <w:rPr>
+          <w:rStyle w:val="None"/>
           <w:rtl w:val="0"/>
           <w:lang w:val="en-US"/>
         </w:rPr>
@@ -1281,18 +1325,14 @@
           <w:ilvl w:val="0"/>
           <w:numId w:val="3"/>
         </w:numPr>
-        <w:bidi w:val="0"/>
-        <w:spacing w:after="0"/>
-        <w:ind w:right="0"/>
-        <w:jc w:val="left"/>
-        <w:rPr>
-          <w:rtl w:val="0"/>
-          <w:lang w:val="en-US"/>
-        </w:rPr>
-      </w:pPr>
-      <w:r>
-        <w:rPr>
-          <w:rStyle w:val="None A"/>
+        <w:spacing w:after="0"/>
+        <w:rPr>
+          <w:lang w:val="en-US"/>
+        </w:rPr>
+      </w:pPr>
+      <w:r>
+        <w:rPr>
+          <w:rStyle w:val="None"/>
           <w:rtl w:val="0"/>
           <w:lang w:val="en-US"/>
         </w:rPr>
@@ -1306,18 +1346,14 @@
           <w:ilvl w:val="0"/>
           <w:numId w:val="3"/>
         </w:numPr>
-        <w:bidi w:val="0"/>
-        <w:spacing w:after="0"/>
-        <w:ind w:right="0"/>
-        <w:jc w:val="left"/>
-        <w:rPr>
-          <w:rtl w:val="0"/>
-          <w:lang w:val="en-US"/>
-        </w:rPr>
-      </w:pPr>
-      <w:r>
-        <w:rPr>
-          <w:rStyle w:val="None A"/>
+        <w:spacing w:after="0"/>
+        <w:rPr>
+          <w:lang w:val="en-US"/>
+        </w:rPr>
+      </w:pPr>
+      <w:r>
+        <w:rPr>
+          <w:rStyle w:val="None"/>
           <w:rtl w:val="0"/>
           <w:lang w:val="en-US"/>
         </w:rPr>
@@ -1331,18 +1367,14 @@
           <w:ilvl w:val="0"/>
           <w:numId w:val="3"/>
         </w:numPr>
-        <w:bidi w:val="0"/>
-        <w:spacing w:after="0"/>
-        <w:ind w:right="0"/>
-        <w:jc w:val="left"/>
-        <w:rPr>
-          <w:rtl w:val="0"/>
-          <w:lang w:val="en-US"/>
-        </w:rPr>
-      </w:pPr>
-      <w:r>
-        <w:rPr>
-          <w:rStyle w:val="None A"/>
+        <w:spacing w:after="0"/>
+        <w:rPr>
+          <w:lang w:val="en-US"/>
+        </w:rPr>
+      </w:pPr>
+      <w:r>
+        <w:rPr>
+          <w:rStyle w:val="None"/>
           <w:rtl w:val="0"/>
           <w:lang w:val="en-US"/>
         </w:rPr>
@@ -1356,18 +1388,14 @@
           <w:ilvl w:val="0"/>
           <w:numId w:val="3"/>
         </w:numPr>
-        <w:bidi w:val="0"/>
-        <w:spacing w:after="0"/>
-        <w:ind w:right="0"/>
-        <w:jc w:val="left"/>
-        <w:rPr>
-          <w:rtl w:val="0"/>
-          <w:lang w:val="en-US"/>
-        </w:rPr>
-      </w:pPr>
-      <w:r>
-        <w:rPr>
-          <w:rStyle w:val="None A"/>
+        <w:spacing w:after="0"/>
+        <w:rPr>
+          <w:lang w:val="en-US"/>
+        </w:rPr>
+      </w:pPr>
+      <w:r>
+        <w:rPr>
+          <w:rStyle w:val="None"/>
           <w:rtl w:val="0"/>
           <w:lang w:val="en-US"/>
         </w:rPr>
@@ -1381,18 +1409,14 @@
           <w:ilvl w:val="0"/>
           <w:numId w:val="3"/>
         </w:numPr>
-        <w:bidi w:val="0"/>
-        <w:spacing w:after="0"/>
-        <w:ind w:right="0"/>
-        <w:jc w:val="left"/>
-        <w:rPr>
-          <w:rtl w:val="0"/>
-          <w:lang w:val="en-US"/>
-        </w:rPr>
-      </w:pPr>
-      <w:r>
-        <w:rPr>
-          <w:rStyle w:val="None A"/>
+        <w:spacing w:after="0"/>
+        <w:rPr>
+          <w:lang w:val="en-US"/>
+        </w:rPr>
+      </w:pPr>
+      <w:r>
+        <w:rPr>
+          <w:rStyle w:val="None"/>
           <w:rtl w:val="0"/>
           <w:lang w:val="en-US"/>
         </w:rPr>
@@ -1406,23 +1430,25 @@
           <w:ilvl w:val="0"/>
           <w:numId w:val="3"/>
         </w:numPr>
-        <w:bidi w:val="0"/>
-        <w:spacing w:after="0"/>
-        <w:ind w:right="0"/>
-        <w:jc w:val="left"/>
-        <w:rPr>
-          <w:rtl w:val="0"/>
-          <w:lang w:val="en-US"/>
-        </w:rPr>
-      </w:pPr>
-      <w:r>
-        <w:rPr>
-          <w:rStyle w:val="None A"/>
+        <w:spacing w:after="0"/>
+        <w:rPr>
+          <w:lang w:val="en-US"/>
+        </w:rPr>
+      </w:pPr>
+      <w:r>
+        <w:rPr>
+          <w:rStyle w:val="None"/>
           <w:rtl w:val="0"/>
           <w:lang w:val="en-US"/>
         </w:rPr>
         <w:t xml:space="preserve">Ability to collaborate with different departments or work independently </w:t>
       </w:r>
+    </w:p>
+    <w:p>
+      <w:pPr>
+        <w:pStyle w:val="Body A"/>
+      </w:pPr>
+      <w:r/>
     </w:p>
     <w:sectPr>
       <w:headerReference w:type="default" r:id="rId4"/>
@@ -1475,7 +1501,7 @@
       <w:lvlText w:val="•"/>
       <w:lvlJc w:val="left"/>
       <w:pPr>
-        <w:ind w:left="480" w:hanging="480"/>
+        <w:ind w:left="117" w:hanging="117"/>
       </w:pPr>
       <w:rPr>
         <w:rFonts w:ascii="Times New Roman" w:cs="Times New Roman" w:hAnsi="Times New Roman" w:eastAsia="Times New Roman"/>
@@ -2289,12 +2315,6 @@
           <w14:srgbClr w14:val="000000"/>
         </w14:solidFill>
       </w14:textFill>
-    </w:rPr>
-  </w:style>
-  <w:style w:type="character" w:styleId="None A">
-    <w:name w:val="None A"/>
-    <w:rPr>
-      <w:lang w:val="en-US"/>
     </w:rPr>
   </w:style>
   <w:style w:type="paragraph" w:styleId="Subtitle">
@@ -2801,10 +2821,10 @@
             </a:solidFill>
             <a:effectLst/>
             <a:uFillTx/>
-            <a:latin typeface="+mn-lt"/>
-            <a:ea typeface="+mn-ea"/>
-            <a:cs typeface="+mn-cs"/>
-            <a:sym typeface="Baskerville"/>
+            <a:latin typeface="Avenir Next Demi Bold"/>
+            <a:ea typeface="Avenir Next Demi Bold"/>
+            <a:cs typeface="Avenir Next Demi Bold"/>
+            <a:sym typeface="Avenir Next Demi Bold"/>
           </a:defRPr>
         </a:defPPr>
         <a:lvl1pPr marL="0" marR="0" indent="0" algn="l" defTabSz="914400" rtl="0" fontAlgn="auto" latinLnBrk="1" hangingPunct="0">
@@ -3348,12 +3368,12 @@
         <a:spAutoFit/>
       </a:bodyPr>
       <a:lstStyle>
-        <a:defPPr marL="0" marR="0" indent="0" algn="l" defTabSz="914400" rtl="0" fontAlgn="auto" latinLnBrk="0" hangingPunct="0">
+        <a:defPPr marL="0" marR="0" indent="0" algn="l" defTabSz="457200" rtl="0" fontAlgn="auto" latinLnBrk="0" hangingPunct="0">
           <a:lnSpc>
             <a:spcPct val="100000"/>
           </a:lnSpc>
           <a:spcBef>
-            <a:spcPts val="0"/>
+            <a:spcPts val="1400"/>
           </a:spcBef>
           <a:spcAft>
             <a:spcPts val="0"/>
@@ -3363,19 +3383,23 @@
           <a:buFontTx/>
           <a:buNone/>
           <a:tabLst/>
-          <a:defRPr b="0" baseline="0" cap="none" i="0" spc="0" strike="noStrike" sz="1800" u="none" kumimoji="0" normalizeH="0">
+          <a:defRPr b="0" baseline="0" cap="none" i="0" spc="0" strike="noStrike" sz="1000" u="none" kumimoji="0" normalizeH="0">
             <a:ln>
               <a:noFill/>
             </a:ln>
             <a:solidFill>
-              <a:srgbClr val="000000"/>
+              <a:srgbClr val="606060"/>
             </a:solidFill>
             <a:effectLst/>
-            <a:uFillTx/>
-            <a:latin typeface="+mn-lt"/>
-            <a:ea typeface="+mn-ea"/>
-            <a:cs typeface="+mn-cs"/>
-            <a:sym typeface="Baskerville"/>
+            <a:uFill>
+              <a:solidFill>
+                <a:srgbClr val="606060"/>
+              </a:solidFill>
+            </a:uFill>
+            <a:latin typeface="Avenir Next Regular"/>
+            <a:ea typeface="Avenir Next Regular"/>
+            <a:cs typeface="Avenir Next Regular"/>
+            <a:sym typeface="Avenir Next Regular"/>
           </a:defRPr>
         </a:defPPr>
         <a:lvl1pPr marL="0" marR="0" indent="0" algn="l" defTabSz="914400" rtl="0" fontAlgn="auto" latinLnBrk="1" hangingPunct="0">

</xml_diff>

<commit_message>
Updating projects, updating CV, updating look and feel, adding custom font, updating data and modifying some elements.
</commit_message>
<xml_diff>
--- a/assets/download/nathan_lawrence_cv.docx
+++ b/assets/download/nathan_lawrence_cv.docx
@@ -17,6 +17,12 @@
     <w:p>
       <w:pPr>
         <w:pStyle w:val="Subtitle"/>
+        <w:pBdr>
+          <w:top w:val="nil"/>
+          <w:left w:val="nil"/>
+          <w:bottom w:val="nil"/>
+          <w:right w:val="nil"/>
+        </w:pBdr>
         <w:rPr>
           <w:rFonts w:ascii="Avenir Next Regular" w:cs="Avenir Next Regular" w:hAnsi="Avenir Next Regular" w:eastAsia="Avenir Next Regular"/>
         </w:rPr>
@@ -44,7 +50,7 @@
         <w:rPr>
           <w:rStyle w:val="Hyperlink.0"/>
         </w:rPr>
-        <w:instrText xml:space="preserve"> HYPERLINK "mailto:nathanlwrnc@gmail.com"</w:instrText>
+        <w:instrText xml:space="preserve"> HYPERLINK "https://nlwrnc.github.io"</w:instrText>
       </w:r>
       <w:r>
         <w:rPr>
@@ -57,9 +63,8 @@
           <w:rStyle w:val="Hyperlink.0"/>
           <w:rFonts w:cs="Arial Unicode MS" w:eastAsia="Arial Unicode MS"/>
           <w:rtl w:val="0"/>
-          <w:lang w:val="en-US"/>
-        </w:rPr>
-        <w:t>nathanlwrnc@gmail.com</w:t>
+        </w:rPr>
+        <w:t>https://nlwrnc.github.io</w:t>
       </w:r>
       <w:r>
         <w:rPr/>
@@ -67,7 +72,6 @@
       </w:r>
       <w:r>
         <w:rPr>
-          <w:rStyle w:val="None"/>
           <w:rFonts w:cs="Arial Unicode MS" w:eastAsia="Arial Unicode MS"/>
           <w:rtl w:val="0"/>
           <w:lang w:val="en-US"/>
@@ -76,39 +80,37 @@
       </w:r>
       <w:r>
         <w:rPr>
-          <w:rStyle w:val="None"/>
           <w:rFonts w:cs="Arial Unicode MS" w:eastAsia="Arial Unicode MS"/>
           <w:rtl w:val="0"/>
-          <w:lang w:val="en-US"/>
         </w:rPr>
         <w:t xml:space="preserve">| </w:t>
       </w:r>
       <w:r>
         <w:rPr>
-          <w:rStyle w:val="Hyperlink.0"/>
+          <w:rStyle w:val="Hyperlink.1"/>
         </w:rPr>
         <w:fldChar w:fldCharType="begin" w:fldLock="0"/>
       </w:r>
       <w:r>
         <w:rPr>
-          <w:rStyle w:val="Hyperlink.0"/>
-        </w:rPr>
-        <w:instrText xml:space="preserve"> HYPERLINK "https://nlwrnc.github.io/"</w:instrText>
-      </w:r>
-      <w:r>
-        <w:rPr>
-          <w:rStyle w:val="Hyperlink.0"/>
+          <w:rStyle w:val="Hyperlink.1"/>
+        </w:rPr>
+        <w:instrText xml:space="preserve"> HYPERLINK "mailto:nathanlwrnc@gmail.com"</w:instrText>
+      </w:r>
+      <w:r>
+        <w:rPr>
+          <w:rStyle w:val="Hyperlink.1"/>
         </w:rPr>
         <w:fldChar w:fldCharType="separate" w:fldLock="0"/>
       </w:r>
       <w:r>
         <w:rPr>
-          <w:rStyle w:val="Hyperlink.0"/>
+          <w:rStyle w:val="Hyperlink.1"/>
           <w:rFonts w:cs="Arial Unicode MS" w:eastAsia="Arial Unicode MS"/>
           <w:rtl w:val="0"/>
           <w:lang w:val="en-US"/>
         </w:rPr>
-        <w:t>https://nlwrnc.github.io/</w:t>
+        <w:t>nathanlwrnc@gmail.com</w:t>
       </w:r>
       <w:r>
         <w:rPr/>
@@ -118,36 +120,161 @@
         <w:rPr>
           <w:rFonts w:cs="Arial Unicode MS" w:eastAsia="Arial Unicode MS"/>
           <w:rtl w:val="0"/>
-          <w:lang w:val="en-US"/>
+        </w:rPr>
+        <w:t xml:space="preserve"> | </w:t>
+      </w:r>
+      <w:r>
+        <w:rPr>
+          <w:rStyle w:val="Hyperlink.2"/>
+        </w:rPr>
+        <w:fldChar w:fldCharType="begin" w:fldLock="0"/>
+      </w:r>
+      <w:r>
+        <w:rPr>
+          <w:rStyle w:val="Hyperlink.2"/>
+        </w:rPr>
+        <w:instrText xml:space="preserve"> HYPERLINK "http://github.com/nlwrnc"</w:instrText>
+      </w:r>
+      <w:r>
+        <w:rPr>
+          <w:rStyle w:val="Hyperlink.2"/>
+        </w:rPr>
+        <w:fldChar w:fldCharType="separate" w:fldLock="0"/>
+      </w:r>
+      <w:r>
+        <w:rPr>
+          <w:rStyle w:val="Hyperlink.2"/>
+          <w:rFonts w:cs="Arial Unicode MS" w:eastAsia="Arial Unicode MS"/>
+          <w:rtl w:val="0"/>
+          <w:lang w:val="en-US"/>
+        </w:rPr>
+        <w:t>github.com/nlwrnc</w:t>
+      </w:r>
+      <w:r>
+        <w:rPr/>
+        <w:fldChar w:fldCharType="end" w:fldLock="0"/>
+      </w:r>
+      <w:r>
+        <w:rPr>
+          <w:rFonts w:cs="Arial Unicode MS" w:eastAsia="Arial Unicode MS"/>
+          <w:rtl w:val="0"/>
+        </w:rPr>
+        <w:t xml:space="preserve"> | </w:t>
+      </w:r>
+      <w:r>
+        <w:rPr>
+          <w:rStyle w:val="Hyperlink.2"/>
+        </w:rPr>
+        <w:fldChar w:fldCharType="begin" w:fldLock="0"/>
+      </w:r>
+      <w:r>
+        <w:rPr>
+          <w:rStyle w:val="Hyperlink.2"/>
+        </w:rPr>
+        <w:instrText xml:space="preserve"> HYPERLINK "http://linkedin.com/in/nlwrnc"</w:instrText>
+      </w:r>
+      <w:r>
+        <w:rPr>
+          <w:rStyle w:val="Hyperlink.2"/>
+        </w:rPr>
+        <w:fldChar w:fldCharType="separate" w:fldLock="0"/>
+      </w:r>
+      <w:r>
+        <w:rPr>
+          <w:rStyle w:val="Hyperlink.2"/>
+          <w:rFonts w:cs="Arial Unicode MS" w:eastAsia="Arial Unicode MS"/>
+          <w:rtl w:val="0"/>
+          <w:lang w:val="en-US"/>
+        </w:rPr>
+        <w:t>linkedin.com/in/nlwrnc</w:t>
+      </w:r>
+      <w:r>
+        <w:rPr/>
+        <w:fldChar w:fldCharType="end" w:fldLock="0"/>
+      </w:r>
+      <w:r>
+        <w:rPr>
+          <w:rFonts w:cs="Arial Unicode MS" w:eastAsia="Arial Unicode MS"/>
+          <w:rtl w:val="0"/>
+        </w:rPr>
+        <w:t xml:space="preserve"> | </w:t>
+      </w:r>
+      <w:r>
+        <w:rPr>
+          <w:rStyle w:val="Hyperlink.2"/>
+        </w:rPr>
+        <w:fldChar w:fldCharType="begin" w:fldLock="0"/>
+      </w:r>
+      <w:r>
+        <w:rPr>
+          <w:rStyle w:val="Hyperlink.2"/>
+        </w:rPr>
+        <w:instrText xml:space="preserve"> HYPERLINK "http://vimeo.com/nlwrnc"</w:instrText>
+      </w:r>
+      <w:r>
+        <w:rPr>
+          <w:rStyle w:val="Hyperlink.2"/>
+        </w:rPr>
+        <w:fldChar w:fldCharType="separate" w:fldLock="0"/>
+      </w:r>
+      <w:r>
+        <w:rPr>
+          <w:rStyle w:val="Hyperlink.2"/>
+          <w:rFonts w:cs="Arial Unicode MS" w:eastAsia="Arial Unicode MS"/>
+          <w:rtl w:val="0"/>
+          <w:lang w:val="it-IT"/>
+        </w:rPr>
+        <w:t>vimeo.com/nlwrnc</w:t>
+      </w:r>
+      <w:r>
+        <w:rPr/>
+        <w:fldChar w:fldCharType="end" w:fldLock="0"/>
+      </w:r>
+    </w:p>
+    <w:p>
+      <w:pPr>
+        <w:pStyle w:val="Contact Information"/>
+      </w:pPr>
+      <w:r>
+        <w:rPr>
+          <w:rFonts w:cs="Arial Unicode MS" w:eastAsia="Arial Unicode MS"/>
+          <w:rtl w:val="0"/>
         </w:rPr>
         <w:t xml:space="preserve"> </w:t>
       </w:r>
     </w:p>
     <w:p>
       <w:pPr>
-        <w:pStyle w:val="Contact Information"/>
-      </w:pPr>
-    </w:p>
-    <w:p>
-      <w:pPr>
         <w:pStyle w:val="Heading"/>
-      </w:pPr>
-      <w:r>
+        <w:rPr>
+          <w:sz w:val="24"/>
+          <w:szCs w:val="24"/>
+        </w:rPr>
+      </w:pPr>
+      <w:r>
+        <w:rPr>
+          <w:sz w:val="24"/>
+          <w:szCs w:val="24"/>
+          <w:rtl w:val="0"/>
+          <w:lang w:val="en-US"/>
+        </w:rPr>
+        <w:t>Personal Profile</w:t>
+      </w:r>
+    </w:p>
+    <w:p>
+      <w:pPr>
+        <w:pStyle w:val="Body A"/>
         <w:rPr>
           <w:rStyle w:val="None"/>
-          <w:rtl w:val="0"/>
-          <w:lang w:val="en-US"/>
-        </w:rPr>
-        <w:t>Personal Profile</w:t>
-      </w:r>
-    </w:p>
-    <w:p>
-      <w:pPr>
-        <w:pStyle w:val="Body A"/>
+          <w:sz w:val="18"/>
+          <w:szCs w:val="18"/>
+        </w:rPr>
       </w:pPr>
       <w:r>
         <w:rPr>
           <w:rStyle w:val="None"/>
+          <w:sz w:val="18"/>
+          <w:szCs w:val="18"/>
           <w:rtl w:val="0"/>
           <w:lang w:val="en-US"/>
         </w:rPr>
@@ -157,65 +284,125 @@
     <w:p>
       <w:pPr>
         <w:pStyle w:val="Heading"/>
-      </w:pPr>
-      <w:r>
-        <w:rPr>
-          <w:rStyle w:val="None"/>
-          <w:rtl w:val="0"/>
-          <w:lang w:val="en-US"/>
-        </w:rPr>
-        <w:t>Work History</w:t>
+        <w:tabs>
+          <w:tab w:val="left" w:pos="5669"/>
+        </w:tabs>
+        <w:ind w:right="561"/>
+        <w:rPr>
+          <w:sz w:val="24"/>
+          <w:szCs w:val="24"/>
+        </w:rPr>
+      </w:pPr>
+      <w:r>
+        <w:rPr>
+          <w:sz w:val="24"/>
+          <w:szCs w:val="24"/>
+          <w:rtl w:val="0"/>
+          <w:lang w:val="en-US"/>
+        </w:rPr>
+        <w:t>History</w:t>
       </w:r>
     </w:p>
     <w:p>
       <w:pPr>
         <w:pStyle w:val="Subheading"/>
-      </w:pPr>
-      <w:r>
-        <w:rPr>
-          <w:rStyle w:val="None"/>
-          <w:rtl w:val="0"/>
-          <w:lang w:val="en-US"/>
-        </w:rPr>
-        <w:t xml:space="preserve">Frontier Developments | Principal Technical Animator </w:t>
-      </w:r>
-      <w:r>
-        <w:rPr>
-          <w:rStyle w:val="None"/>
-          <w:rtl w:val="0"/>
-          <w:lang w:val="en-US"/>
-        </w:rPr>
-        <w:t xml:space="preserve">— </w:t>
-      </w:r>
-      <w:r>
-        <w:rPr>
-          <w:rStyle w:val="None"/>
-          <w:rtl w:val="0"/>
-          <w:lang w:val="en-US"/>
-        </w:rPr>
-        <w:t>April 2021 - Present</w:t>
+        <w:rPr>
+          <w:sz w:val="18"/>
+          <w:szCs w:val="18"/>
+        </w:rPr>
+      </w:pPr>
+      <w:r>
+        <w:rPr>
+          <w:sz w:val="18"/>
+          <w:szCs w:val="18"/>
+          <w:rtl w:val="0"/>
+          <w:lang w:val="en-US"/>
+        </w:rPr>
+        <w:t xml:space="preserve">Frontier Developments </w:t>
+      </w:r>
+    </w:p>
+    <w:p>
+      <w:pPr>
+        <w:pStyle w:val="Subheading"/>
+        <w:rPr>
+          <w:rFonts w:ascii="Avenir Next Demi Bold" w:cs="Avenir Next Demi Bold" w:hAnsi="Avenir Next Demi Bold" w:eastAsia="Avenir Next Demi Bold"/>
+          <w:b w:val="0"/>
+          <w:bCs w:val="0"/>
+        </w:rPr>
+      </w:pPr>
+      <w:r>
+        <w:rPr>
+          <w:rFonts w:ascii="Avenir Next Demi Bold" w:hAnsi="Avenir Next Demi Bold"/>
+          <w:b w:val="0"/>
+          <w:bCs w:val="0"/>
+          <w:rtl w:val="0"/>
+          <w:lang w:val="en-US"/>
+        </w:rPr>
+        <w:t xml:space="preserve">Principal Technical Animator </w:t>
+      </w:r>
+      <w:r>
+        <w:rPr>
+          <w:rFonts w:ascii="Avenir Next Demi Bold" w:hAnsi="Avenir Next Demi Bold"/>
+          <w:b w:val="0"/>
+          <w:bCs w:val="0"/>
+          <w:rtl w:val="0"/>
+        </w:rPr>
+        <w:t>|</w:t>
+      </w:r>
+      <w:r>
+        <w:rPr>
+          <w:rFonts w:ascii="Avenir Next Demi Bold" w:hAnsi="Avenir Next Demi Bold"/>
+          <w:b w:val="0"/>
+          <w:bCs w:val="0"/>
+          <w:rtl w:val="0"/>
+          <w:lang w:val="en-US"/>
+        </w:rPr>
+        <w:t xml:space="preserve"> April 2021 - Present</w:t>
       </w:r>
     </w:p>
     <w:p>
       <w:pPr>
         <w:pStyle w:val="Caption A"/>
         <w:spacing w:after="0"/>
-      </w:pPr>
-      <w:r>
-        <w:rPr>
-          <w:rStyle w:val="None"/>
-          <w:rtl w:val="0"/>
-          <w:lang w:val="en-US"/>
-        </w:rPr>
-        <w:t>F1 Manager</w:t>
-      </w:r>
-      <w:r>
-        <w:rPr>
-          <w:rStyle w:val="None"/>
-          <w:rtl w:val="0"/>
-          <w:lang w:val="en-US"/>
-        </w:rPr>
-        <w:t xml:space="preserve"> | Warhammer Age of Sigmar - Realms of Ruin</w:t>
+        <w:rPr>
+          <w:sz w:val="16"/>
+          <w:szCs w:val="16"/>
+        </w:rPr>
+      </w:pPr>
+      <w:r>
+        <w:rPr>
+          <w:sz w:val="16"/>
+          <w:szCs w:val="16"/>
+          <w:rtl w:val="0"/>
+          <w:lang w:val="en-US"/>
+        </w:rPr>
+        <w:t>Warhammer Age of Sigmar - Realms of Ruin</w:t>
+      </w:r>
+      <w:r>
+        <w:rPr>
+          <w:sz w:val="16"/>
+          <w:szCs w:val="16"/>
+          <w:rtl w:val="0"/>
+        </w:rPr>
+        <w:t xml:space="preserve"> | F1 Manager 2023 | </w:t>
+      </w:r>
+    </w:p>
+    <w:p>
+      <w:pPr>
+        <w:pStyle w:val="Caption A"/>
+        <w:spacing w:after="0"/>
+        <w:rPr>
+          <w:sz w:val="16"/>
+          <w:szCs w:val="16"/>
+        </w:rPr>
+      </w:pPr>
+      <w:r>
+        <w:rPr>
+          <w:sz w:val="16"/>
+          <w:szCs w:val="16"/>
+          <w:rtl w:val="0"/>
+        </w:rPr>
+        <w:t>F1 Manager 2022</w:t>
       </w:r>
     </w:p>
     <w:p>
@@ -279,36 +466,73 @@
     <w:p>
       <w:pPr>
         <w:pStyle w:val="Body A"/>
-        <w:spacing w:after="0"/>
+        <w:bidi w:val="0"/>
+        <w:spacing w:after="0"/>
+        <w:ind w:left="0" w:right="0" w:firstLine="0"/>
+        <w:jc w:val="left"/>
+        <w:rPr>
+          <w:sz w:val="16"/>
+          <w:szCs w:val="16"/>
+          <w:rtl w:val="0"/>
+        </w:rPr>
       </w:pPr>
     </w:p>
     <w:p>
       <w:pPr>
         <w:pStyle w:val="Subheading"/>
-      </w:pPr>
-      <w:r>
         <w:rPr>
           <w:rStyle w:val="None"/>
-          <w:rtl w:val="0"/>
-          <w:lang w:val="en-US"/>
-        </w:rPr>
-        <w:t xml:space="preserve">Rocksteady - Senior Technical Animator </w:t>
-      </w:r>
-      <w:r>
-        <w:rPr>
-          <w:rStyle w:val="None"/>
-          <w:rtl w:val="0"/>
-          <w:lang w:val="en-US"/>
-        </w:rPr>
-        <w:t xml:space="preserve">— </w:t>
-      </w:r>
-      <w:r>
-        <w:rPr>
-          <w:rStyle w:val="None"/>
-          <w:rtl w:val="0"/>
-          <w:lang w:val="en-US"/>
-        </w:rPr>
-        <w:t>July 2019 - March 2021</w:t>
+          <w:sz w:val="20"/>
+          <w:szCs w:val="20"/>
+        </w:rPr>
+      </w:pPr>
+      <w:r>
+        <w:rPr>
+          <w:sz w:val="20"/>
+          <w:szCs w:val="20"/>
+          <w:rtl w:val="0"/>
+          <w:lang w:val="en-US"/>
+        </w:rPr>
+        <w:t>Rocksteady</w:t>
+      </w:r>
+    </w:p>
+    <w:p>
+      <w:pPr>
+        <w:pStyle w:val="Subheading"/>
+        <w:rPr>
+          <w:rFonts w:ascii="Avenir Next Demi Bold" w:cs="Avenir Next Demi Bold" w:hAnsi="Avenir Next Demi Bold" w:eastAsia="Avenir Next Demi Bold"/>
+          <w:b w:val="0"/>
+          <w:bCs w:val="0"/>
+        </w:rPr>
+      </w:pPr>
+      <w:r>
+        <w:rPr>
+          <w:rFonts w:ascii="Avenir Next Demi Bold" w:hAnsi="Avenir Next Demi Bold"/>
+          <w:b w:val="0"/>
+          <w:bCs w:val="0"/>
+          <w:rtl w:val="0"/>
+          <w:lang w:val="en-US"/>
+        </w:rPr>
+        <w:t xml:space="preserve">Senior Technical Animator </w:t>
+      </w:r>
+      <w:r>
+        <w:rPr>
+          <w:rFonts w:ascii="Avenir Next Demi Bold" w:hAnsi="Avenir Next Demi Bold"/>
+          <w:b w:val="0"/>
+          <w:bCs w:val="0"/>
+          <w:rtl w:val="0"/>
+        </w:rPr>
+        <w:t>|</w:t>
+      </w:r>
+      <w:r>
+        <w:rPr>
+          <w:rFonts w:ascii="Avenir Next Demi Bold" w:hAnsi="Avenir Next Demi Bold"/>
+          <w:b w:val="0"/>
+          <w:bCs w:val="0"/>
+          <w:rtl w:val="0"/>
+          <w:lang w:val="en-US"/>
+        </w:rPr>
+        <w:t xml:space="preserve"> July 2019 - March 2021</w:t>
       </w:r>
     </w:p>
     <w:p>
@@ -345,7 +569,6 @@
       </w:pPr>
       <w:r>
         <w:rPr>
-          <w:rStyle w:val="None"/>
           <w:sz w:val="16"/>
           <w:szCs w:val="16"/>
           <w:rtl w:val="0"/>
@@ -374,7 +597,6 @@
       </w:pPr>
       <w:r>
         <w:rPr>
-          <w:rStyle w:val="None"/>
           <w:sz w:val="16"/>
           <w:szCs w:val="16"/>
           <w:rtl w:val="0"/>
@@ -403,7 +625,6 @@
       </w:pPr>
       <w:r>
         <w:rPr>
-          <w:rStyle w:val="None"/>
           <w:sz w:val="16"/>
           <w:szCs w:val="16"/>
           <w:rtl w:val="0"/>
@@ -432,7 +653,6 @@
       </w:pPr>
       <w:r>
         <w:rPr>
-          <w:rStyle w:val="None"/>
           <w:sz w:val="16"/>
           <w:szCs w:val="16"/>
           <w:rtl w:val="0"/>
@@ -461,7 +681,6 @@
       </w:pPr>
       <w:r>
         <w:rPr>
-          <w:rStyle w:val="None"/>
           <w:sz w:val="16"/>
           <w:szCs w:val="16"/>
           <w:rtl w:val="0"/>
@@ -490,7 +709,6 @@
       </w:pPr>
       <w:r>
         <w:rPr>
-          <w:rStyle w:val="None"/>
           <w:sz w:val="16"/>
           <w:szCs w:val="16"/>
           <w:rtl w:val="0"/>
@@ -519,58 +737,99 @@
       </w:pPr>
       <w:r>
         <w:rPr>
+          <w:sz w:val="16"/>
+          <w:szCs w:val="16"/>
+          <w:rtl w:val="0"/>
+          <w:lang w:val="en-US"/>
+        </w:rPr>
+        <w:t>Working with outsource on streamlining workflows and tools</w:t>
+      </w:r>
+    </w:p>
+    <w:p>
+      <w:pPr>
+        <w:pStyle w:val="Body A"/>
+        <w:bidi w:val="0"/>
+        <w:spacing w:after="0"/>
+        <w:ind w:left="0" w:right="0" w:firstLine="0"/>
+        <w:jc w:val="left"/>
+        <w:rPr>
+          <w:sz w:val="16"/>
+          <w:szCs w:val="16"/>
+          <w:rtl w:val="0"/>
+        </w:rPr>
+      </w:pPr>
+    </w:p>
+    <w:p>
+      <w:pPr>
+        <w:pStyle w:val="Subheading"/>
+        <w:rPr>
           <w:rStyle w:val="None"/>
-          <w:sz w:val="16"/>
-          <w:szCs w:val="16"/>
-          <w:rtl w:val="0"/>
-          <w:lang w:val="en-US"/>
-        </w:rPr>
-        <w:t>Working with outsource on streamlining workflows and tools</w:t>
-      </w:r>
-    </w:p>
-    <w:p>
-      <w:pPr>
-        <w:pStyle w:val="Body A"/>
-        <w:spacing w:after="0"/>
-      </w:pPr>
+          <w:sz w:val="20"/>
+          <w:szCs w:val="20"/>
+        </w:rPr>
+      </w:pPr>
+      <w:r>
+        <w:rPr>
+          <w:sz w:val="20"/>
+          <w:szCs w:val="20"/>
+          <w:rtl w:val="0"/>
+          <w:lang w:val="en-US"/>
+        </w:rPr>
+        <w:t>MPC</w:t>
+      </w:r>
     </w:p>
     <w:p>
       <w:pPr>
         <w:pStyle w:val="Subheading"/>
-      </w:pPr>
-      <w:r>
-        <w:rPr>
-          <w:rStyle w:val="None"/>
-          <w:rtl w:val="0"/>
-          <w:lang w:val="en-US"/>
-        </w:rPr>
-        <w:t xml:space="preserve">MPC - Animation Discipline Developer </w:t>
-      </w:r>
-      <w:r>
-        <w:rPr>
-          <w:rStyle w:val="None"/>
-          <w:rtl w:val="0"/>
-          <w:lang w:val="en-US"/>
-        </w:rPr>
-        <w:t xml:space="preserve">— </w:t>
-      </w:r>
-      <w:r>
-        <w:rPr>
-          <w:rStyle w:val="None"/>
-          <w:rtl w:val="0"/>
-          <w:lang w:val="en-US"/>
-        </w:rPr>
-        <w:t>February 2018 - June 2019</w:t>
+        <w:rPr>
+          <w:rFonts w:ascii="Avenir Next Demi Bold" w:cs="Avenir Next Demi Bold" w:hAnsi="Avenir Next Demi Bold" w:eastAsia="Avenir Next Demi Bold"/>
+          <w:b w:val="0"/>
+          <w:bCs w:val="0"/>
+        </w:rPr>
+      </w:pPr>
+      <w:r>
+        <w:rPr>
+          <w:rFonts w:ascii="Avenir Next Demi Bold" w:hAnsi="Avenir Next Demi Bold"/>
+          <w:b w:val="0"/>
+          <w:bCs w:val="0"/>
+          <w:rtl w:val="0"/>
+          <w:lang w:val="en-US"/>
+        </w:rPr>
+        <w:t xml:space="preserve">Animation Discipline Developer </w:t>
+      </w:r>
+      <w:r>
+        <w:rPr>
+          <w:rFonts w:ascii="Avenir Next Demi Bold" w:hAnsi="Avenir Next Demi Bold"/>
+          <w:b w:val="0"/>
+          <w:bCs w:val="0"/>
+          <w:rtl w:val="0"/>
+        </w:rPr>
+        <w:t>|</w:t>
+      </w:r>
+      <w:r>
+        <w:rPr>
+          <w:rFonts w:ascii="Avenir Next Demi Bold" w:hAnsi="Avenir Next Demi Bold"/>
+          <w:b w:val="0"/>
+          <w:bCs w:val="0"/>
+          <w:rtl w:val="0"/>
+          <w:lang w:val="en-US"/>
+        </w:rPr>
+        <w:t xml:space="preserve"> February 2018 - June 2019</w:t>
       </w:r>
     </w:p>
     <w:p>
       <w:pPr>
         <w:pStyle w:val="Caption A"/>
         <w:spacing w:after="0"/>
-      </w:pPr>
-      <w:r>
-        <w:rPr>
-          <w:rStyle w:val="None"/>
+        <w:rPr>
+          <w:sz w:val="16"/>
+          <w:szCs w:val="16"/>
+        </w:rPr>
+      </w:pPr>
+      <w:r>
+        <w:rPr>
+          <w:sz w:val="16"/>
+          <w:szCs w:val="16"/>
           <w:rtl w:val="0"/>
           <w:lang w:val="en-US"/>
         </w:rPr>
@@ -597,7 +856,6 @@
       </w:pPr>
       <w:r>
         <w:rPr>
-          <w:rStyle w:val="None"/>
           <w:sz w:val="16"/>
           <w:szCs w:val="16"/>
           <w:rtl w:val="0"/>
@@ -626,7 +884,6 @@
       </w:pPr>
       <w:r>
         <w:rPr>
-          <w:rStyle w:val="None"/>
           <w:sz w:val="16"/>
           <w:szCs w:val="16"/>
           <w:rtl w:val="0"/>
@@ -655,7 +912,6 @@
       </w:pPr>
       <w:r>
         <w:rPr>
-          <w:rStyle w:val="None"/>
           <w:sz w:val="16"/>
           <w:szCs w:val="16"/>
           <w:rtl w:val="0"/>
@@ -684,7 +940,6 @@
       </w:pPr>
       <w:r>
         <w:rPr>
-          <w:rStyle w:val="None"/>
           <w:sz w:val="16"/>
           <w:szCs w:val="16"/>
           <w:rtl w:val="0"/>
@@ -713,7 +968,6 @@
       </w:pPr>
       <w:r>
         <w:rPr>
-          <w:rStyle w:val="None"/>
           <w:sz w:val="16"/>
           <w:szCs w:val="16"/>
           <w:rtl w:val="0"/>
@@ -742,7 +996,6 @@
       </w:pPr>
       <w:r>
         <w:rPr>
-          <w:rStyle w:val="None"/>
           <w:sz w:val="16"/>
           <w:szCs w:val="16"/>
           <w:rtl w:val="0"/>
@@ -771,7 +1024,6 @@
       </w:pPr>
       <w:r>
         <w:rPr>
-          <w:rStyle w:val="None"/>
           <w:sz w:val="16"/>
           <w:szCs w:val="16"/>
           <w:rtl w:val="0"/>
@@ -784,31 +1036,63 @@
       <w:pPr>
         <w:pStyle w:val="Body A"/>
         <w:spacing w:after="0"/>
+        <w:rPr>
+          <w:sz w:val="16"/>
+          <w:szCs w:val="16"/>
+        </w:rPr>
       </w:pPr>
     </w:p>
     <w:p>
       <w:pPr>
         <w:pStyle w:val="Subheading"/>
-      </w:pPr>
-      <w:r>
-        <w:rPr>
-          <w:rStyle w:val="None"/>
-          <w:rtl w:val="0"/>
-          <w:lang w:val="en-US"/>
-        </w:rPr>
-        <w:t xml:space="preserve">Mikros Animation - Technical Animator </w:t>
-      </w:r>
-      <w:r>
-        <w:rPr>
-          <w:rStyle w:val="None"/>
-          <w:rtl w:val="0"/>
-          <w:lang w:val="en-US"/>
-        </w:rPr>
-        <w:t xml:space="preserve">— </w:t>
-      </w:r>
-      <w:r>
-        <w:rPr>
-          <w:rStyle w:val="None"/>
+        <w:rPr>
+          <w:sz w:val="20"/>
+          <w:szCs w:val="20"/>
+        </w:rPr>
+      </w:pPr>
+      <w:r>
+        <w:rPr>
+          <w:sz w:val="20"/>
+          <w:szCs w:val="20"/>
+          <w:rtl w:val="0"/>
+          <w:lang w:val="en-US"/>
+        </w:rPr>
+        <w:t>Mikros Animation</w:t>
+      </w:r>
+    </w:p>
+    <w:p>
+      <w:pPr>
+        <w:pStyle w:val="Subheading"/>
+        <w:rPr>
+          <w:rFonts w:ascii="Avenir Next Demi Bold" w:cs="Avenir Next Demi Bold" w:hAnsi="Avenir Next Demi Bold" w:eastAsia="Avenir Next Demi Bold"/>
+          <w:b w:val="0"/>
+          <w:bCs w:val="0"/>
+        </w:rPr>
+      </w:pPr>
+      <w:r>
+        <w:rPr>
+          <w:rFonts w:ascii="Avenir Next Demi Bold" w:hAnsi="Avenir Next Demi Bold"/>
+          <w:b w:val="0"/>
+          <w:bCs w:val="0"/>
+          <w:rtl w:val="0"/>
+          <w:lang w:val="en-US"/>
+        </w:rPr>
+        <w:t xml:space="preserve">Technical Animator </w:t>
+      </w:r>
+      <w:r>
+        <w:rPr>
+          <w:rFonts w:ascii="Avenir Next Demi Bold" w:hAnsi="Avenir Next Demi Bold"/>
+          <w:b w:val="0"/>
+          <w:bCs w:val="0"/>
+          <w:rtl w:val="0"/>
+        </w:rPr>
+        <w:t xml:space="preserve">| </w:t>
+      </w:r>
+      <w:r>
+        <w:rPr>
+          <w:rFonts w:ascii="Avenir Next Demi Bold" w:hAnsi="Avenir Next Demi Bold"/>
+          <w:b w:val="0"/>
+          <w:bCs w:val="0"/>
           <w:rtl w:val="0"/>
           <w:lang w:val="en-US"/>
         </w:rPr>
@@ -820,12 +1104,15 @@
         <w:pStyle w:val="Caption A"/>
         <w:spacing w:after="0"/>
         <w:rPr>
+          <w:sz w:val="16"/>
+          <w:szCs w:val="16"/>
           <w:lang w:val="pt-PT"/>
         </w:rPr>
       </w:pPr>
       <w:r>
         <w:rPr>
-          <w:rStyle w:val="None"/>
+          <w:sz w:val="16"/>
+          <w:szCs w:val="16"/>
           <w:rtl w:val="0"/>
           <w:lang w:val="pt-PT"/>
         </w:rPr>
@@ -922,32 +1209,68 @@
     <w:p>
       <w:pPr>
         <w:pStyle w:val="Body A"/>
-        <w:spacing w:after="0"/>
+        <w:bidi w:val="0"/>
+        <w:spacing w:after="0"/>
+        <w:ind w:left="0" w:right="0" w:firstLine="0"/>
+        <w:jc w:val="left"/>
+        <w:rPr>
+          <w:sz w:val="16"/>
+          <w:szCs w:val="16"/>
+          <w:rtl w:val="0"/>
+        </w:rPr>
       </w:pPr>
     </w:p>
     <w:p>
       <w:pPr>
         <w:pStyle w:val="Subheading"/>
-      </w:pPr>
-      <w:r>
-        <w:rPr>
-          <w:rStyle w:val="None"/>
-          <w:rtl w:val="0"/>
-          <w:lang w:val="en-US"/>
-        </w:rPr>
-        <w:t xml:space="preserve">Creative Assembly - Technical Animator </w:t>
-      </w:r>
-      <w:r>
-        <w:rPr>
-          <w:rStyle w:val="None"/>
-          <w:rtl w:val="0"/>
-          <w:lang w:val="en-US"/>
-        </w:rPr>
-        <w:t xml:space="preserve">— </w:t>
-      </w:r>
-      <w:r>
-        <w:rPr>
-          <w:rStyle w:val="None"/>
+        <w:rPr>
+          <w:sz w:val="20"/>
+          <w:szCs w:val="20"/>
+        </w:rPr>
+      </w:pPr>
+      <w:r>
+        <w:rPr>
+          <w:sz w:val="20"/>
+          <w:szCs w:val="20"/>
+          <w:rtl w:val="0"/>
+          <w:lang w:val="en-US"/>
+        </w:rPr>
+        <w:t>Creative Assembly</w:t>
+      </w:r>
+    </w:p>
+    <w:p>
+      <w:pPr>
+        <w:pStyle w:val="Subheading"/>
+        <w:rPr>
+          <w:rFonts w:ascii="Avenir Next Demi Bold" w:cs="Avenir Next Demi Bold" w:hAnsi="Avenir Next Demi Bold" w:eastAsia="Avenir Next Demi Bold"/>
+          <w:b w:val="0"/>
+          <w:bCs w:val="0"/>
+        </w:rPr>
+      </w:pPr>
+      <w:r>
+        <w:rPr>
+          <w:rFonts w:ascii="Avenir Next Demi Bold" w:hAnsi="Avenir Next Demi Bold"/>
+          <w:b w:val="0"/>
+          <w:bCs w:val="0"/>
+          <w:rtl w:val="0"/>
+          <w:lang w:val="en-US"/>
+        </w:rPr>
+        <w:t xml:space="preserve">Technical Animator </w:t>
+      </w:r>
+      <w:r>
+        <w:rPr>
+          <w:rFonts w:ascii="Avenir Next Demi Bold" w:hAnsi="Avenir Next Demi Bold"/>
+          <w:b w:val="0"/>
+          <w:bCs w:val="0"/>
+          <w:rtl w:val="0"/>
+        </w:rPr>
+        <w:t xml:space="preserve">| </w:t>
+      </w:r>
+      <w:r>
+        <w:rPr>
+          <w:rFonts w:ascii="Avenir Next Demi Bold" w:hAnsi="Avenir Next Demi Bold"/>
+          <w:b w:val="0"/>
+          <w:bCs w:val="0"/>
           <w:rtl w:val="0"/>
           <w:lang w:val="en-US"/>
         </w:rPr>
@@ -958,10 +1281,15 @@
       <w:pPr>
         <w:pStyle w:val="Caption A"/>
         <w:spacing w:after="0"/>
-      </w:pPr>
-      <w:r>
-        <w:rPr>
-          <w:rStyle w:val="None"/>
+        <w:rPr>
+          <w:sz w:val="16"/>
+          <w:szCs w:val="16"/>
+        </w:rPr>
+      </w:pPr>
+      <w:r>
+        <w:rPr>
+          <w:sz w:val="16"/>
+          <w:szCs w:val="16"/>
           <w:rtl w:val="0"/>
           <w:lang w:val="en-US"/>
         </w:rPr>
@@ -1203,94 +1531,225 @@
     <w:p>
       <w:pPr>
         <w:pStyle w:val="Body A"/>
-        <w:spacing w:after="0"/>
+        <w:bidi w:val="0"/>
+        <w:spacing w:after="0"/>
+        <w:ind w:left="0" w:right="0" w:firstLine="0"/>
+        <w:jc w:val="left"/>
+        <w:rPr>
+          <w:rStyle w:val="None"/>
+          <w:sz w:val="16"/>
+          <w:szCs w:val="16"/>
+          <w:rtl w:val="0"/>
+        </w:rPr>
+      </w:pPr>
+    </w:p>
+    <w:p>
+      <w:pPr>
+        <w:pStyle w:val="Subheading"/>
+      </w:pPr>
+      <w:r>
+        <w:rPr>
+          <w:rStyle w:val="None"/>
+          <w:rtl w:val="0"/>
+        </w:rPr>
+        <w:t>TeeSide University</w:t>
+      </w:r>
+    </w:p>
+    <w:p>
+      <w:pPr>
+        <w:pStyle w:val="Caption A"/>
+        <w:spacing w:after="0"/>
+        <w:rPr>
+          <w:rStyle w:val="None"/>
+        </w:rPr>
+      </w:pPr>
+      <w:r>
+        <w:rPr>
+          <w:rStyle w:val="None"/>
+          <w:rtl w:val="0"/>
+        </w:rPr>
+        <w:t>BA(Hons) Computer Animation 1:1 | 2011 - 2014</w:t>
+      </w:r>
+    </w:p>
+    <w:p>
+      <w:pPr>
+        <w:pStyle w:val="Caption A"/>
+        <w:spacing w:after="0"/>
+        <w:rPr>
+          <w:rStyle w:val="None"/>
+        </w:rPr>
+      </w:pPr>
+    </w:p>
+    <w:p>
+      <w:pPr>
+        <w:pStyle w:val="Caption A"/>
+        <w:spacing w:after="0"/>
+        <w:rPr>
+          <w:rStyle w:val="None"/>
+        </w:rPr>
       </w:pPr>
     </w:p>
     <w:p>
       <w:pPr>
         <w:pStyle w:val="Heading"/>
-      </w:pPr>
-      <w:r>
+        <w:rPr>
+          <w:sz w:val="24"/>
+          <w:szCs w:val="24"/>
+        </w:rPr>
+      </w:pPr>
+      <w:r>
+        <w:rPr>
+          <w:sz w:val="24"/>
+          <w:szCs w:val="24"/>
+          <w:rtl w:val="0"/>
+          <w:lang w:val="en-US"/>
+        </w:rPr>
+        <w:t>Software &amp; Code</w:t>
+      </w:r>
+    </w:p>
+    <w:p>
+      <w:pPr>
+        <w:pStyle w:val="Body A"/>
         <w:rPr>
           <w:rStyle w:val="None"/>
-          <w:rtl w:val="0"/>
-          <w:lang w:val="en-US"/>
-        </w:rPr>
-        <w:t>Education</w:t>
-      </w:r>
-    </w:p>
-    <w:p>
-      <w:pPr>
-        <w:pStyle w:val="Body A"/>
+          <w:sz w:val="18"/>
+          <w:szCs w:val="18"/>
+          <w:lang w:val="en-US"/>
+        </w:rPr>
       </w:pPr>
       <w:r>
         <w:rPr>
           <w:rStyle w:val="None"/>
-          <w:rtl w:val="0"/>
-          <w:lang w:val="en-US"/>
-        </w:rPr>
-        <w:t>Teeside University</w:t>
-      </w:r>
+          <w:sz w:val="18"/>
+          <w:szCs w:val="18"/>
+          <w:rtl w:val="0"/>
+          <w:lang w:val="en-US"/>
+        </w:rPr>
+        <w:t>Proficient in Maya, MotionBuilder, Python and Qt, as well as having experience building SQL databases, developing and compiling plugins for Maya and MotionBuilder, working with the FBX SDK and utilising various version control systems (Git, Perforce, SVN).</w:t>
+      </w:r>
+    </w:p>
+    <w:p>
+      <w:pPr>
+        <w:pStyle w:val="Body A"/>
+        <w:numPr>
+          <w:ilvl w:val="1"/>
+          <w:numId w:val="4"/>
+        </w:numPr>
+        <w:spacing w:after="0"/>
+        <w:rPr>
+          <w:sz w:val="18"/>
+          <w:szCs w:val="18"/>
+        </w:rPr>
+      </w:pPr>
       <w:r>
         <w:rPr>
           <w:rStyle w:val="None"/>
-          <w:rtl w:val="0"/>
-          <w:lang w:val="en-US"/>
-        </w:rPr>
-        <w:t xml:space="preserve"> — </w:t>
-      </w:r>
+          <w:sz w:val="18"/>
+          <w:szCs w:val="18"/>
+          <w:rtl w:val="0"/>
+          <w:lang w:val="en-US"/>
+        </w:rPr>
+        <w:t>Maya 80/100</w:t>
+      </w:r>
+    </w:p>
+    <w:p>
+      <w:pPr>
+        <w:pStyle w:val="Body A"/>
+        <w:numPr>
+          <w:ilvl w:val="1"/>
+          <w:numId w:val="4"/>
+        </w:numPr>
+        <w:spacing w:after="0"/>
+        <w:rPr>
+          <w:sz w:val="18"/>
+          <w:szCs w:val="18"/>
+        </w:rPr>
+      </w:pPr>
       <w:r>
         <w:rPr>
           <w:rStyle w:val="None"/>
-          <w:rtl w:val="0"/>
-          <w:lang w:val="en-US"/>
-        </w:rPr>
-        <w:t>BA(Hons) Computer Animation 1:1 2014</w:t>
-      </w:r>
-    </w:p>
-    <w:p>
-      <w:pPr>
-        <w:pStyle w:val="Body A"/>
-      </w:pPr>
-    </w:p>
-    <w:p>
-      <w:pPr>
-        <w:pStyle w:val="Body A"/>
+          <w:sz w:val="18"/>
+          <w:szCs w:val="18"/>
+          <w:rtl w:val="0"/>
+          <w:lang w:val="en-US"/>
+        </w:rPr>
+        <w:t>MotionBuilder 70/100</w:t>
+      </w:r>
+    </w:p>
+    <w:p>
+      <w:pPr>
+        <w:pStyle w:val="Body A"/>
+        <w:numPr>
+          <w:ilvl w:val="1"/>
+          <w:numId w:val="4"/>
+        </w:numPr>
+        <w:spacing w:after="0"/>
+        <w:rPr>
+          <w:sz w:val="18"/>
+          <w:szCs w:val="18"/>
+        </w:rPr>
+      </w:pPr>
+      <w:r>
+        <w:rPr>
+          <w:rStyle w:val="None"/>
+          <w:sz w:val="18"/>
+          <w:szCs w:val="18"/>
+          <w:rtl w:val="0"/>
+          <w:lang w:val="en-US"/>
+        </w:rPr>
+        <w:t>Qt 70/100</w:t>
+      </w:r>
+    </w:p>
+    <w:p>
+      <w:pPr>
+        <w:pStyle w:val="Body A"/>
+        <w:numPr>
+          <w:ilvl w:val="1"/>
+          <w:numId w:val="4"/>
+        </w:numPr>
+        <w:spacing w:after="0"/>
+        <w:rPr>
+          <w:sz w:val="18"/>
+          <w:szCs w:val="18"/>
+        </w:rPr>
+      </w:pPr>
+      <w:r>
+        <w:rPr>
+          <w:rStyle w:val="None"/>
+          <w:sz w:val="18"/>
+          <w:szCs w:val="18"/>
+          <w:rtl w:val="0"/>
+          <w:lang w:val="en-US"/>
+        </w:rPr>
+        <w:t>Python 85/100</w:t>
+      </w:r>
+    </w:p>
+    <w:p>
+      <w:pPr>
+        <w:pStyle w:val="Body A"/>
+        <w:rPr>
+          <w:rStyle w:val="None"/>
+          <w:sz w:val="18"/>
+          <w:szCs w:val="18"/>
+          <w:lang w:val="en-US"/>
+        </w:rPr>
       </w:pPr>
     </w:p>
     <w:p>
       <w:pPr>
         <w:pStyle w:val="Heading"/>
-      </w:pPr>
-      <w:r>
         <w:rPr>
           <w:rStyle w:val="None"/>
-          <w:rtl w:val="0"/>
-          <w:lang w:val="en-US"/>
-        </w:rPr>
-        <w:t>Software &amp; Code</w:t>
-      </w:r>
-    </w:p>
-    <w:p>
-      <w:pPr>
-        <w:pStyle w:val="Body A"/>
+          <w:sz w:val="24"/>
+          <w:szCs w:val="24"/>
+          <w:lang w:val="en-US"/>
+        </w:rPr>
       </w:pPr>
       <w:r>
         <w:rPr>
           <w:rStyle w:val="None"/>
-          <w:rtl w:val="0"/>
-          <w:lang w:val="en-US"/>
-        </w:rPr>
-        <w:t>Proficient in Maya, MotionBuilder, Python and Qt, as well as having experience building SQL databases, developing and compiling plugins for Maya and MotionBuilder, working with the FBX SDK and utilising various version control systems (Git, Perforce, SVN).</w:t>
-      </w:r>
-    </w:p>
-    <w:p>
-      <w:pPr>
-        <w:pStyle w:val="Heading"/>
-      </w:pPr>
-      <w:r>
-        <w:rPr>
-          <w:rStyle w:val="None"/>
+          <w:sz w:val="24"/>
+          <w:szCs w:val="24"/>
           <w:rtl w:val="0"/>
           <w:lang w:val="en-US"/>
         </w:rPr>
@@ -1302,16 +1761,20 @@
         <w:pStyle w:val="Body A"/>
         <w:numPr>
           <w:ilvl w:val="0"/>
-          <w:numId w:val="3"/>
+          <w:numId w:val="5"/>
         </w:numPr>
         <w:spacing w:after="0"/>
         <w:rPr>
+          <w:sz w:val="18"/>
+          <w:szCs w:val="18"/>
           <w:lang w:val="en-US"/>
         </w:rPr>
       </w:pPr>
       <w:r>
         <w:rPr>
           <w:rStyle w:val="None"/>
+          <w:sz w:val="18"/>
+          <w:szCs w:val="18"/>
           <w:rtl w:val="0"/>
           <w:lang w:val="en-US"/>
         </w:rPr>
@@ -1323,16 +1786,20 @@
         <w:pStyle w:val="Body A"/>
         <w:numPr>
           <w:ilvl w:val="0"/>
-          <w:numId w:val="3"/>
+          <w:numId w:val="5"/>
         </w:numPr>
         <w:spacing w:after="0"/>
         <w:rPr>
+          <w:sz w:val="18"/>
+          <w:szCs w:val="18"/>
           <w:lang w:val="en-US"/>
         </w:rPr>
       </w:pPr>
       <w:r>
         <w:rPr>
           <w:rStyle w:val="None"/>
+          <w:sz w:val="18"/>
+          <w:szCs w:val="18"/>
           <w:rtl w:val="0"/>
           <w:lang w:val="en-US"/>
         </w:rPr>
@@ -1344,16 +1811,20 @@
         <w:pStyle w:val="Body A"/>
         <w:numPr>
           <w:ilvl w:val="0"/>
-          <w:numId w:val="3"/>
+          <w:numId w:val="5"/>
         </w:numPr>
         <w:spacing w:after="0"/>
         <w:rPr>
+          <w:sz w:val="18"/>
+          <w:szCs w:val="18"/>
           <w:lang w:val="en-US"/>
         </w:rPr>
       </w:pPr>
       <w:r>
         <w:rPr>
           <w:rStyle w:val="None"/>
+          <w:sz w:val="18"/>
+          <w:szCs w:val="18"/>
           <w:rtl w:val="0"/>
           <w:lang w:val="en-US"/>
         </w:rPr>
@@ -1365,16 +1836,20 @@
         <w:pStyle w:val="Body A"/>
         <w:numPr>
           <w:ilvl w:val="0"/>
-          <w:numId w:val="3"/>
+          <w:numId w:val="5"/>
         </w:numPr>
         <w:spacing w:after="0"/>
         <w:rPr>
+          <w:sz w:val="18"/>
+          <w:szCs w:val="18"/>
           <w:lang w:val="en-US"/>
         </w:rPr>
       </w:pPr>
       <w:r>
         <w:rPr>
           <w:rStyle w:val="None"/>
+          <w:sz w:val="18"/>
+          <w:szCs w:val="18"/>
           <w:rtl w:val="0"/>
           <w:lang w:val="en-US"/>
         </w:rPr>
@@ -1386,16 +1861,20 @@
         <w:pStyle w:val="Body A"/>
         <w:numPr>
           <w:ilvl w:val="0"/>
-          <w:numId w:val="3"/>
+          <w:numId w:val="5"/>
         </w:numPr>
         <w:spacing w:after="0"/>
         <w:rPr>
+          <w:sz w:val="18"/>
+          <w:szCs w:val="18"/>
           <w:lang w:val="en-US"/>
         </w:rPr>
       </w:pPr>
       <w:r>
         <w:rPr>
           <w:rStyle w:val="None"/>
+          <w:sz w:val="18"/>
+          <w:szCs w:val="18"/>
           <w:rtl w:val="0"/>
           <w:lang w:val="en-US"/>
         </w:rPr>
@@ -1407,16 +1886,20 @@
         <w:pStyle w:val="Body A"/>
         <w:numPr>
           <w:ilvl w:val="0"/>
-          <w:numId w:val="3"/>
+          <w:numId w:val="5"/>
         </w:numPr>
         <w:spacing w:after="0"/>
         <w:rPr>
+          <w:sz w:val="18"/>
+          <w:szCs w:val="18"/>
           <w:lang w:val="en-US"/>
         </w:rPr>
       </w:pPr>
       <w:r>
         <w:rPr>
           <w:rStyle w:val="None"/>
+          <w:sz w:val="18"/>
+          <w:szCs w:val="18"/>
           <w:rtl w:val="0"/>
           <w:lang w:val="en-US"/>
         </w:rPr>
@@ -1428,27 +1911,36 @@
         <w:pStyle w:val="Body A"/>
         <w:numPr>
           <w:ilvl w:val="0"/>
-          <w:numId w:val="3"/>
+          <w:numId w:val="5"/>
         </w:numPr>
         <w:spacing w:after="0"/>
         <w:rPr>
+          <w:sz w:val="18"/>
+          <w:szCs w:val="18"/>
           <w:lang w:val="en-US"/>
         </w:rPr>
       </w:pPr>
       <w:r>
         <w:rPr>
           <w:rStyle w:val="None"/>
-          <w:rtl w:val="0"/>
-          <w:lang w:val="en-US"/>
-        </w:rPr>
-        <w:t xml:space="preserve">Ability to collaborate with different departments or work independently </w:t>
-      </w:r>
-    </w:p>
-    <w:p>
-      <w:pPr>
-        <w:pStyle w:val="Body A"/>
-      </w:pPr>
-      <w:r/>
+          <w:sz w:val="18"/>
+          <w:szCs w:val="18"/>
+          <w:rtl w:val="0"/>
+          <w:lang w:val="en-US"/>
+        </w:rPr>
+        <w:t>Ability to collaborate with different departments or work independently</w:t>
+      </w:r>
+    </w:p>
+    <w:p>
+      <w:pPr>
+        <w:pStyle w:val="Heading"/>
+      </w:pPr>
+      <w:r>
+        <w:rPr>
+          <w:sz w:val="24"/>
+          <w:szCs w:val="24"/>
+        </w:rPr>
+      </w:r>
     </w:p>
     <w:sectPr>
       <w:headerReference w:type="default" r:id="rId4"/>
@@ -1765,6 +2257,248 @@
       </w:rPr>
     </w:lvl>
   </w:abstractNum>
+  <w:abstractNum w:abstractNumId="2">
+    <w:multiLevelType w:val="hybridMultilevel"/>
+    <w:numStyleLink w:val="Bullets"/>
+  </w:abstractNum>
+  <w:abstractNum w:abstractNumId="3">
+    <w:multiLevelType w:val="hybridMultilevel"/>
+    <w:styleLink w:val="Bullets"/>
+    <w:lvl w:ilvl="0">
+      <w:start w:val="1"/>
+      <w:numFmt w:val="bullet"/>
+      <w:suff w:val="tab"/>
+      <w:lvlText w:val="•"/>
+      <w:lvlJc w:val="left"/>
+      <w:pPr>
+        <w:ind w:left="142" w:hanging="142"/>
+      </w:pPr>
+      <w:rPr>
+        <w:rFonts w:hAnsi="Arial Unicode MS"/>
+        <w:caps w:val="0"/>
+        <w:smallCaps w:val="0"/>
+        <w:strike w:val="0"/>
+        <w:dstrike w:val="0"/>
+        <w:outline w:val="0"/>
+        <w:emboss w:val="0"/>
+        <w:imprint w:val="0"/>
+        <w:spacing w:val="0"/>
+        <w:w w:val="100"/>
+        <w:kern w:val="0"/>
+        <w:position w:val="0"/>
+        <w:highlight w:val="none"/>
+        <w:vertAlign w:val="baseline"/>
+      </w:rPr>
+    </w:lvl>
+    <w:lvl w:ilvl="1">
+      <w:start w:val="1"/>
+      <w:numFmt w:val="bullet"/>
+      <w:suff w:val="tab"/>
+      <w:lvlText w:val="•"/>
+      <w:lvlJc w:val="left"/>
+      <w:pPr>
+        <w:ind w:left="742" w:hanging="142"/>
+      </w:pPr>
+      <w:rPr>
+        <w:rFonts w:hAnsi="Arial Unicode MS"/>
+        <w:caps w:val="0"/>
+        <w:smallCaps w:val="0"/>
+        <w:strike w:val="0"/>
+        <w:dstrike w:val="0"/>
+        <w:outline w:val="0"/>
+        <w:emboss w:val="0"/>
+        <w:imprint w:val="0"/>
+        <w:spacing w:val="0"/>
+        <w:w w:val="100"/>
+        <w:kern w:val="0"/>
+        <w:position w:val="0"/>
+        <w:highlight w:val="none"/>
+        <w:vertAlign w:val="baseline"/>
+      </w:rPr>
+    </w:lvl>
+    <w:lvl w:ilvl="2">
+      <w:start w:val="1"/>
+      <w:numFmt w:val="bullet"/>
+      <w:suff w:val="tab"/>
+      <w:lvlText w:val="•"/>
+      <w:lvlJc w:val="left"/>
+      <w:pPr>
+        <w:ind w:left="1342" w:hanging="142"/>
+      </w:pPr>
+      <w:rPr>
+        <w:rFonts w:hAnsi="Arial Unicode MS"/>
+        <w:caps w:val="0"/>
+        <w:smallCaps w:val="0"/>
+        <w:strike w:val="0"/>
+        <w:dstrike w:val="0"/>
+        <w:outline w:val="0"/>
+        <w:emboss w:val="0"/>
+        <w:imprint w:val="0"/>
+        <w:spacing w:val="0"/>
+        <w:w w:val="100"/>
+        <w:kern w:val="0"/>
+        <w:position w:val="0"/>
+        <w:highlight w:val="none"/>
+        <w:vertAlign w:val="baseline"/>
+      </w:rPr>
+    </w:lvl>
+    <w:lvl w:ilvl="3">
+      <w:start w:val="1"/>
+      <w:numFmt w:val="bullet"/>
+      <w:suff w:val="tab"/>
+      <w:lvlText w:val="•"/>
+      <w:lvlJc w:val="left"/>
+      <w:pPr>
+        <w:ind w:left="1942" w:hanging="142"/>
+      </w:pPr>
+      <w:rPr>
+        <w:rFonts w:hAnsi="Arial Unicode MS"/>
+        <w:caps w:val="0"/>
+        <w:smallCaps w:val="0"/>
+        <w:strike w:val="0"/>
+        <w:dstrike w:val="0"/>
+        <w:outline w:val="0"/>
+        <w:emboss w:val="0"/>
+        <w:imprint w:val="0"/>
+        <w:spacing w:val="0"/>
+        <w:w w:val="100"/>
+        <w:kern w:val="0"/>
+        <w:position w:val="0"/>
+        <w:highlight w:val="none"/>
+        <w:vertAlign w:val="baseline"/>
+      </w:rPr>
+    </w:lvl>
+    <w:lvl w:ilvl="4">
+      <w:start w:val="1"/>
+      <w:numFmt w:val="bullet"/>
+      <w:suff w:val="tab"/>
+      <w:lvlText w:val="•"/>
+      <w:lvlJc w:val="left"/>
+      <w:pPr>
+        <w:ind w:left="2542" w:hanging="142"/>
+      </w:pPr>
+      <w:rPr>
+        <w:rFonts w:hAnsi="Arial Unicode MS"/>
+        <w:caps w:val="0"/>
+        <w:smallCaps w:val="0"/>
+        <w:strike w:val="0"/>
+        <w:dstrike w:val="0"/>
+        <w:outline w:val="0"/>
+        <w:emboss w:val="0"/>
+        <w:imprint w:val="0"/>
+        <w:spacing w:val="0"/>
+        <w:w w:val="100"/>
+        <w:kern w:val="0"/>
+        <w:position w:val="0"/>
+        <w:highlight w:val="none"/>
+        <w:vertAlign w:val="baseline"/>
+      </w:rPr>
+    </w:lvl>
+    <w:lvl w:ilvl="5">
+      <w:start w:val="1"/>
+      <w:numFmt w:val="bullet"/>
+      <w:suff w:val="tab"/>
+      <w:lvlText w:val="•"/>
+      <w:lvlJc w:val="left"/>
+      <w:pPr>
+        <w:ind w:left="3142" w:hanging="142"/>
+      </w:pPr>
+      <w:rPr>
+        <w:rFonts w:hAnsi="Arial Unicode MS"/>
+        <w:caps w:val="0"/>
+        <w:smallCaps w:val="0"/>
+        <w:strike w:val="0"/>
+        <w:dstrike w:val="0"/>
+        <w:outline w:val="0"/>
+        <w:emboss w:val="0"/>
+        <w:imprint w:val="0"/>
+        <w:spacing w:val="0"/>
+        <w:w w:val="100"/>
+        <w:kern w:val="0"/>
+        <w:position w:val="0"/>
+        <w:highlight w:val="none"/>
+        <w:vertAlign w:val="baseline"/>
+      </w:rPr>
+    </w:lvl>
+    <w:lvl w:ilvl="6">
+      <w:start w:val="1"/>
+      <w:numFmt w:val="bullet"/>
+      <w:suff w:val="tab"/>
+      <w:lvlText w:val="•"/>
+      <w:lvlJc w:val="left"/>
+      <w:pPr>
+        <w:ind w:left="3742" w:hanging="142"/>
+      </w:pPr>
+      <w:rPr>
+        <w:rFonts w:hAnsi="Arial Unicode MS"/>
+        <w:caps w:val="0"/>
+        <w:smallCaps w:val="0"/>
+        <w:strike w:val="0"/>
+        <w:dstrike w:val="0"/>
+        <w:outline w:val="0"/>
+        <w:emboss w:val="0"/>
+        <w:imprint w:val="0"/>
+        <w:spacing w:val="0"/>
+        <w:w w:val="100"/>
+        <w:kern w:val="0"/>
+        <w:position w:val="0"/>
+        <w:highlight w:val="none"/>
+        <w:vertAlign w:val="baseline"/>
+      </w:rPr>
+    </w:lvl>
+    <w:lvl w:ilvl="7">
+      <w:start w:val="1"/>
+      <w:numFmt w:val="bullet"/>
+      <w:suff w:val="tab"/>
+      <w:lvlText w:val="•"/>
+      <w:lvlJc w:val="left"/>
+      <w:pPr>
+        <w:ind w:left="4342" w:hanging="142"/>
+      </w:pPr>
+      <w:rPr>
+        <w:rFonts w:hAnsi="Arial Unicode MS"/>
+        <w:caps w:val="0"/>
+        <w:smallCaps w:val="0"/>
+        <w:strike w:val="0"/>
+        <w:dstrike w:val="0"/>
+        <w:outline w:val="0"/>
+        <w:emboss w:val="0"/>
+        <w:imprint w:val="0"/>
+        <w:spacing w:val="0"/>
+        <w:w w:val="100"/>
+        <w:kern w:val="0"/>
+        <w:position w:val="0"/>
+        <w:highlight w:val="none"/>
+        <w:vertAlign w:val="baseline"/>
+      </w:rPr>
+    </w:lvl>
+    <w:lvl w:ilvl="8">
+      <w:start w:val="1"/>
+      <w:numFmt w:val="bullet"/>
+      <w:suff w:val="tab"/>
+      <w:lvlText w:val="•"/>
+      <w:lvlJc w:val="left"/>
+      <w:pPr>
+        <w:ind w:left="4942" w:hanging="142"/>
+      </w:pPr>
+      <w:rPr>
+        <w:rFonts w:hAnsi="Arial Unicode MS"/>
+        <w:caps w:val="0"/>
+        <w:smallCaps w:val="0"/>
+        <w:strike w:val="0"/>
+        <w:dstrike w:val="0"/>
+        <w:outline w:val="0"/>
+        <w:emboss w:val="0"/>
+        <w:imprint w:val="0"/>
+        <w:spacing w:val="0"/>
+        <w:w w:val="100"/>
+        <w:kern w:val="0"/>
+        <w:position w:val="0"/>
+        <w:highlight w:val="none"/>
+        <w:vertAlign w:val="baseline"/>
+      </w:rPr>
+    </w:lvl>
+  </w:abstractNum>
   <w:num w:numId="1">
     <w:abstractNumId w:val="1"/>
   </w:num>
@@ -1772,6 +2506,12 @@
     <w:abstractNumId w:val="0"/>
   </w:num>
   <w:num w:numId="3">
+    <w:abstractNumId w:val="3"/>
+  </w:num>
+  <w:num w:numId="4">
+    <w:abstractNumId w:val="2"/>
+  </w:num>
+  <w:num w:numId="5">
     <w:abstractNumId w:val="0"/>
     <w:lvlOverride w:ilvl="0">
       <w:lvl w:ilvl="0">
@@ -1813,7 +2553,7 @@
         <w:lvlText w:val="•"/>
         <w:lvlJc w:val="left"/>
         <w:pPr>
-          <w:ind w:left="440" w:hanging="220"/>
+          <w:ind w:left="418" w:hanging="198"/>
         </w:pPr>
         <w:rPr>
           <w:rFonts w:ascii="Avenir Next Regular" w:cs="Avenir Next Regular" w:hAnsi="Avenir Next Regular" w:eastAsia="Avenir Next Regular"/>
@@ -1845,7 +2585,7 @@
         <w:lvlText w:val="•"/>
         <w:lvlJc w:val="left"/>
         <w:pPr>
-          <w:ind w:left="660" w:hanging="220"/>
+          <w:ind w:left="638" w:hanging="198"/>
         </w:pPr>
         <w:rPr>
           <w:rFonts w:ascii="Avenir Next Regular" w:cs="Avenir Next Regular" w:hAnsi="Avenir Next Regular" w:eastAsia="Avenir Next Regular"/>
@@ -1877,7 +2617,7 @@
         <w:lvlText w:val="•"/>
         <w:lvlJc w:val="left"/>
         <w:pPr>
-          <w:ind w:left="880" w:hanging="220"/>
+          <w:ind w:left="858" w:hanging="198"/>
         </w:pPr>
         <w:rPr>
           <w:rFonts w:ascii="Avenir Next Regular" w:cs="Avenir Next Regular" w:hAnsi="Avenir Next Regular" w:eastAsia="Avenir Next Regular"/>
@@ -1909,7 +2649,7 @@
         <w:lvlText w:val="•"/>
         <w:lvlJc w:val="left"/>
         <w:pPr>
-          <w:ind w:left="1100" w:hanging="220"/>
+          <w:ind w:left="1078" w:hanging="198"/>
         </w:pPr>
         <w:rPr>
           <w:rFonts w:ascii="Avenir Next Regular" w:cs="Avenir Next Regular" w:hAnsi="Avenir Next Regular" w:eastAsia="Avenir Next Regular"/>
@@ -1941,7 +2681,7 @@
         <w:lvlText w:val="•"/>
         <w:lvlJc w:val="left"/>
         <w:pPr>
-          <w:ind w:left="1320" w:hanging="220"/>
+          <w:ind w:left="1298" w:hanging="198"/>
         </w:pPr>
         <w:rPr>
           <w:rFonts w:ascii="Avenir Next Regular" w:cs="Avenir Next Regular" w:hAnsi="Avenir Next Regular" w:eastAsia="Avenir Next Regular"/>
@@ -1973,7 +2713,7 @@
         <w:lvlText w:val="•"/>
         <w:lvlJc w:val="left"/>
         <w:pPr>
-          <w:ind w:left="1540" w:hanging="220"/>
+          <w:ind w:left="1518" w:hanging="198"/>
         </w:pPr>
         <w:rPr>
           <w:rFonts w:ascii="Avenir Next Regular" w:cs="Avenir Next Regular" w:hAnsi="Avenir Next Regular" w:eastAsia="Avenir Next Regular"/>
@@ -2005,7 +2745,7 @@
         <w:lvlText w:val="•"/>
         <w:lvlJc w:val="left"/>
         <w:pPr>
-          <w:ind w:left="1760" w:hanging="220"/>
+          <w:ind w:left="1738" w:hanging="198"/>
         </w:pPr>
         <w:rPr>
           <w:rFonts w:ascii="Avenir Next Regular" w:cs="Avenir Next Regular" w:hAnsi="Avenir Next Regular" w:eastAsia="Avenir Next Regular"/>
@@ -2037,7 +2777,7 @@
         <w:lvlText w:val="•"/>
         <w:lvlJc w:val="left"/>
         <w:pPr>
-          <w:ind w:left="1980" w:hanging="220"/>
+          <w:ind w:left="1958" w:hanging="198"/>
         </w:pPr>
         <w:rPr>
           <w:rFonts w:ascii="Avenir Next Regular" w:cs="Avenir Next Regular" w:hAnsi="Avenir Next Regular" w:eastAsia="Avenir Next Regular"/>
@@ -2433,6 +3173,42 @@
       </w14:textFill>
     </w:rPr>
   </w:style>
+  <w:style w:type="character" w:styleId="Hyperlink.1">
+    <w:name w:val="Hyperlink.1"/>
+    <w:basedOn w:val="None"/>
+    <w:next w:val="Hyperlink.1"/>
+    <w:rPr>
+      <w:u w:val="single"/>
+      <w:lang w:val="en-US"/>
+    </w:rPr>
+  </w:style>
+  <w:style w:type="character" w:styleId="Link">
+    <w:name w:val="Link"/>
+    <w:rPr>
+      <w:outline w:val="0"/>
+      <w:color w:val="0000ff"/>
+      <w:u w:val="single" w:color="0000ff"/>
+      <w14:textFill>
+        <w14:solidFill>
+          <w14:srgbClr w14:val="0000FF"/>
+        </w14:solidFill>
+      </w14:textFill>
+    </w:rPr>
+  </w:style>
+  <w:style w:type="character" w:styleId="Hyperlink.2">
+    <w:name w:val="Hyperlink.2"/>
+    <w:basedOn w:val="Link"/>
+    <w:next w:val="Hyperlink.2"/>
+    <w:rPr>
+      <w:outline w:val="0"/>
+      <w:color w:val="000000"/>
+      <w14:textFill>
+        <w14:solidFill>
+          <w14:srgbClr w14:val="000000"/>
+        </w14:solidFill>
+      </w14:textFill>
+    </w:rPr>
+  </w:style>
   <w:style w:type="paragraph" w:styleId="Heading">
     <w:name w:val="Heading"/>
     <w:next w:val="Body A"/>
@@ -2584,6 +3360,14 @@
     <w:pPr>
       <w:numPr>
         <w:numId w:val="1"/>
+      </w:numPr>
+    </w:pPr>
+  </w:style>
+  <w:style w:type="numbering" w:styleId="Bullets">
+    <w:name w:val="Bullets"/>
+    <w:pPr>
+      <w:numPr>
+        <w:numId w:val="3"/>
       </w:numPr>
     </w:pPr>
   </w:style>

</xml_diff>